<commit_message>
modifica doc, messaggio su editing con attributo non riconosciuto
</commit_message>
<xml_diff>
--- a/Documentazione.docx
+++ b/Documentazione.docx
@@ -360,7 +360,13 @@
         <w:t>,</w:t>
       </w:r>
       <w:r>
-        <w:t xml:space="preserve"> il software riporta la valutazione dell’intera frase inserita. Un valore maggiore di zero indica una frase con accezione positiva, un valore minore di zero una frase con accezione negativa, il valore zero una valutazione neutra. Questo risultato si ottiene sommando tutti i punteggi (caratteri corrispondenti) delle parole trovate.</w:t>
+        <w:t xml:space="preserve"> il software riporta la valutazione dell’intera frase inserita. Un valore maggiore di zero indica una frase con accezione positiva, un valore minore di zero una frase con accezione negativa</w:t>
+      </w:r>
+      <w:r>
+        <w:t xml:space="preserve"> ed infine</w:t>
+      </w:r>
+      <w:r>
+        <w:t xml:space="preserve"> il valore zero una valutazione neutra. Questo risultato si ottiene sommando tutti i punteggi (caratteri corrispondenti) delle parole trovate.</w:t>
       </w:r>
     </w:p>
     <w:p>
@@ -554,16 +560,57 @@
         <w:jc w:val="both"/>
       </w:pPr>
       <w:r>
-        <w:t>Per determinare se una parola trovata nel dizionario corrisponde alla parola inserita si valuta l</w:t>
+        <w:t>Per determinare se una parola trovata nel dizionario corrisponde alla parola inserita</w:t>
+      </w:r>
+      <w:r>
+        <w:t>,</w:t>
+      </w:r>
+      <w:r>
+        <w:t xml:space="preserve"> si valuta l</w:t>
       </w:r>
       <w:r>
         <w:t>a quantità di caratteri corrispondenti</w:t>
       </w:r>
       <w:r>
-        <w:t xml:space="preserve"> tra l’una e l’altra nelle parti iniziali della parola: devono iniziare nello stesso modo.</w:t>
-      </w:r>
-      <w:r>
-        <w:br/>
+        <w:t xml:space="preserve"> tra </w:t>
+      </w:r>
+      <w:r>
+        <w:t xml:space="preserve">l’inizio di </w:t>
+      </w:r>
+      <w:r>
+        <w:t>una</w:t>
+      </w:r>
+      <w:r>
+        <w:t xml:space="preserve"> parola</w:t>
+      </w:r>
+      <w:r>
+        <w:t xml:space="preserve"> e</w:t>
+      </w:r>
+      <w:r>
+        <w:t xml:space="preserve"> l’inizio dell</w:t>
+      </w:r>
+      <w:r>
+        <w:t>’altra</w:t>
+      </w:r>
+      <w:r>
+        <w:t xml:space="preserve">. Esse devono </w:t>
+      </w:r>
+      <w:r>
+        <w:rPr>
+          <w:u w:val="single"/>
+        </w:rPr>
+        <w:t>iniziare</w:t>
+      </w:r>
+      <w:r>
+        <w:t xml:space="preserve"> nello stesso modo</w:t>
+      </w:r>
+      <w:r>
+        <w:t>.</w:t>
+      </w:r>
+      <w:r>
+        <w:t xml:space="preserve"> Si valuta il valore di caratteri coincidenti come punteggio della parola. </w:t>
+      </w:r>
+      <w:r>
         <w:t>La quantità di caratteri corrispondenti deve essere almeno del 70%</w:t>
       </w:r>
       <w:r>
@@ -581,7 +628,34 @@
         <w:jc w:val="both"/>
       </w:pPr>
       <w:r>
-        <w:t xml:space="preserve">Vengono valutati solo i caratteri identici all’inizio della parola perché due parole che hanno inizio uguale hanno probabilmente la stessa radice e quindi significato simile. </w:t>
+        <w:t>Il motivo per cui v</w:t>
+      </w:r>
+      <w:r>
+        <w:t xml:space="preserve">engono valutati solo i caratteri identici </w:t>
+      </w:r>
+      <w:r>
+        <w:t>nella parte iniziale della parola è che</w:t>
+      </w:r>
+      <w:r>
+        <w:t xml:space="preserve"> </w:t>
+      </w:r>
+      <w:r>
+        <w:t xml:space="preserve">con buona probabilità </w:t>
+      </w:r>
+      <w:r>
+        <w:t xml:space="preserve">due parole che hanno inizio uguale </w:t>
+      </w:r>
+      <w:r>
+        <w:t>hanno</w:t>
+      </w:r>
+      <w:r>
+        <w:t xml:space="preserve"> la stessa radice e quindi </w:t>
+      </w:r>
+      <w:r>
+        <w:t xml:space="preserve">un </w:t>
+      </w:r>
+      <w:r>
+        <w:t xml:space="preserve">significato simile. </w:t>
       </w:r>
     </w:p>
     <w:p>
@@ -589,7 +663,37 @@
         <w:jc w:val="both"/>
       </w:pPr>
       <w:r>
-        <w:t>Se la parola trovata coincide con i caratteri della stringa cercata per intero, ma ha una lunghezza maggiore (la cercata è inferiore del 70% della trovata), allora viene ignorata perché essendo molto più lunga la parola trovata potrebbe avere significato completamente diverso.</w:t>
+        <w:t xml:space="preserve">Se la parola trovata coincide con i caratteri della stringa cercata per </w:t>
+      </w:r>
+      <w:r>
+        <w:t>l’intera lunghezza della parola cercata</w:t>
+      </w:r>
+      <w:r>
+        <w:t>, ma ha una lunghezza maggiore (la cercata è inferiore del 70% della trovata),</w:t>
+      </w:r>
+      <w:r>
+        <w:t xml:space="preserve"> la parola </w:t>
+      </w:r>
+      <w:r>
+        <w:t xml:space="preserve">viene </w:t>
+      </w:r>
+      <w:r>
+        <w:t xml:space="preserve">scartata. Il motivo è che </w:t>
+      </w:r>
+      <w:r>
+        <w:t xml:space="preserve">essendo </w:t>
+      </w:r>
+      <w:r>
+        <w:t xml:space="preserve">la parola trovata </w:t>
+      </w:r>
+      <w:r>
+        <w:t xml:space="preserve">molto più lunga </w:t>
+      </w:r>
+      <w:r>
+        <w:t>della cercata,</w:t>
+      </w:r>
+      <w:r>
+        <w:t xml:space="preserve"> potrebbe avere significato completamente diverso.</w:t>
       </w:r>
     </w:p>
     <w:p>
@@ -610,7 +714,13 @@
         <w:t>a</w:t>
       </w:r>
       <w:r>
-        <w:t xml:space="preserve"> con tutte le parole dei dizionari e la parola con corrispondenza percentuale maggiore è quella che viene considerata come “parola trovata”</w:t>
+        <w:t xml:space="preserve"> con tutte le parole dei dizionari</w:t>
+      </w:r>
+      <w:r>
+        <w:t>. L</w:t>
+      </w:r>
+      <w:r>
+        <w:t>a parola con corrispondenza percentuale maggiore è quella che viene considerata come “parola trovata”</w:t>
       </w:r>
       <w:r>
         <w:t xml:space="preserve"> (a patto che superi la soglia minima del 70%)</w:t>
@@ -624,19 +734,51 @@
         <w:jc w:val="both"/>
       </w:pPr>
       <w:r>
-        <w:t xml:space="preserve">Una parola trovata nel dizionario delle parole neutre o una parola non trovata assume valore zero. In una parola trovata invece il segno del punteggio della parola è data dal dizionario in cui è stata trovata (+ positivo, - negativo), il modulo del punteggio è invece il numero di caratteri corrispondenti tra la parola cercata e la parola trovata. Una parola corrispondente </w:t>
+        <w:t>Una parola trovata nel dizionario delle parole neutre o una parola non trovata assume valore zero.</w:t>
+      </w:r>
+      <w:r>
+        <w:t xml:space="preserve"> Al contrario </w:t>
+      </w:r>
+      <w:r>
+        <w:t xml:space="preserve">una parola trovata </w:t>
+      </w:r>
+      <w:r>
+        <w:t xml:space="preserve">nei dizionari positivo o negativo, assume appunto un segno </w:t>
+      </w:r>
+      <w:r>
+        <w:t>positivo</w:t>
+      </w:r>
+      <w:r>
+        <w:t xml:space="preserve"> o </w:t>
+      </w:r>
+      <w:r>
+        <w:t>negativo</w:t>
+      </w:r>
+      <w:r>
+        <w:t xml:space="preserve"> rispettivamente. In questo caso i</w:t>
+      </w:r>
+      <w:r>
+        <w:t xml:space="preserve">l modulo del punteggio è il numero di caratteri corrispondenti tra la parola cercata e la parola trovata. </w:t>
+      </w:r>
+    </w:p>
+    <w:p>
+      <w:pPr>
+        <w:jc w:val="both"/>
+      </w:pPr>
+      <w:r>
+        <w:t xml:space="preserve">Una parola corrispondente </w:t>
       </w:r>
       <w:r>
         <w:t>m</w:t>
       </w:r>
       <w:r>
-        <w:t xml:space="preserve">olto lunga </w:t>
-      </w:r>
-      <w:r>
-        <w:t xml:space="preserve">quindi </w:t>
-      </w:r>
-      <w:r>
-        <w:t>vale più punti di una parola molto corta. Il motivo di questa scelta è che se una parola è più lunga tendenzialmente ha una peso maggiore, ad esempio con i superlativi</w:t>
+        <w:t xml:space="preserve">olto lunga vale più punti di una parola molto corta. Il motivo di questa scelta è che se una parola è più lunga tendenzialmente ha una peso maggiore, ad esempio </w:t>
+      </w:r>
+      <w:r>
+        <w:t>quando stiamo analizzando dei</w:t>
+      </w:r>
+      <w:r>
+        <w:t xml:space="preserve"> superlativi</w:t>
       </w:r>
       <w:r>
         <w:t>.</w:t>
@@ -669,7 +811,10 @@
         </w:rPr>
       </w:pPr>
       <w:r>
-        <w:t>Anche aggettivi non superlativi tendono ad essere comunque più lunghi se hanno un significato di maggior peso:</w:t>
+        <w:t>Oltre ai superlativi, anche normali a</w:t>
+      </w:r>
+      <w:r>
+        <w:t>ggettivi tendono ad essere più lunghi se hanno un significato di maggior peso:</w:t>
       </w:r>
     </w:p>
     <w:p>
@@ -703,7 +848,14 @@
     </w:p>
     <w:p>
       <w:r>
-        <w:t>La valutazione complessiva della frase viene ottenuta sommando la valutazione di ogni singola parola.</w:t>
+        <w:t>La valutazione complessiva della frase viene ottenuta sommando la valutazione di ogni singola parola</w:t>
+      </w:r>
+      <w:r>
+        <w:t xml:space="preserve"> ed ottenendo così un punteggio finale positivo o negativo a seconda del risultato.</w:t>
+      </w:r>
+      <w:r>
+        <w:br/>
+        <w:t>In questa valutazione hanno molto peso le parole espressamente positive o negative anche se come quantità sono decisamente inferiori. Questo perché alle parole neutre che vanno per la maggiore è stato attribuito un punteggio zero.</w:t>
       </w:r>
     </w:p>
     <w:p>
@@ -719,38 +871,426 @@
         <w:jc w:val="both"/>
       </w:pPr>
       <w:r>
-        <w:t xml:space="preserve">Per ottenere le performance migliori i dizionari vengono caricati in memoria in modo da essere confrontabili velocemente con le parole inserite. Il caricamento in memoria avviene all’avvio del software oppure quando vengono modificati i dizionari. Il caricamento consiste nell’allocare in memoria un array di stringhe tramite la funzione </w:t>
+        <w:t>Per ottenere performance</w:t>
+      </w:r>
+      <w:r>
+        <w:t xml:space="preserve"> </w:t>
+      </w:r>
+      <w:r>
+        <w:t>migliori</w:t>
+      </w:r>
+      <w:r>
+        <w:t xml:space="preserve"> i dizionari vengono caricati in memoria in modo da essere confrontabili velocemente con le parole inserite. Il caricamento avviene all’avvio del software oppure </w:t>
+      </w:r>
+      <w:r>
+        <w:t xml:space="preserve">a seguito della modifica dei </w:t>
+      </w:r>
+      <w:r>
+        <w:t xml:space="preserve">dizionari. Il </w:t>
+      </w:r>
+      <w:r>
+        <w:t xml:space="preserve">processo </w:t>
+      </w:r>
+      <w:r>
+        <w:t xml:space="preserve">consiste nell’allocare in memoria un array di stringhe tramite la funzione </w:t>
+      </w:r>
+      <w:r>
+        <w:t>“</w:t>
       </w:r>
       <w:proofErr w:type="spellStart"/>
       <w:r>
+        <w:rPr>
+          <w:i/>
+        </w:rPr>
         <w:t>malloc</w:t>
       </w:r>
       <w:proofErr w:type="spellEnd"/>
       <w:r>
+        <w:t>”</w:t>
+      </w:r>
+      <w:r>
         <w:t>.</w:t>
       </w:r>
       <w:r>
+        <w:t xml:space="preserve"> </w:t>
+      </w:r>
+      <w:r>
+        <w:t xml:space="preserve">Una volta effettuata l’allocazione si leggono i file </w:t>
+      </w:r>
+      <w:proofErr w:type="spellStart"/>
+      <w:r>
+        <w:t>txt</w:t>
+      </w:r>
+      <w:proofErr w:type="spellEnd"/>
+      <w:r>
+        <w:t xml:space="preserve"> dei dizionari e si popolano gli array</w:t>
+      </w:r>
+      <w:r>
+        <w:t xml:space="preserve"> con le stringhe di testo lette nei file</w:t>
+      </w:r>
+      <w:r>
+        <w:t>.</w:t>
+      </w:r>
+      <w:r>
+        <w:t xml:space="preserve"> Alla modifica dei dizionari, prima di effettuare un nuovo caricamento in memoria, viene eseguita la “</w:t>
+      </w:r>
+      <w:r>
+        <w:rPr>
+          <w:i/>
+        </w:rPr>
+        <w:t>f</w:t>
+      </w:r>
+      <w:r>
+        <w:rPr>
+          <w:i/>
+        </w:rPr>
+        <w:t>ree</w:t>
+      </w:r>
+      <w:r>
+        <w:t>”</w:t>
+      </w:r>
+      <w:r>
+        <w:t xml:space="preserve"> della memoria </w:t>
+      </w:r>
+      <w:r>
+        <w:t>l</w:t>
+      </w:r>
+      <w:r>
+        <w:t>ibera</w:t>
+      </w:r>
+      <w:r>
+        <w:t xml:space="preserve">ndo così spazio </w:t>
+      </w:r>
+      <w:r>
+        <w:t>d</w:t>
+      </w:r>
+      <w:r>
+        <w:t>a</w:t>
+      </w:r>
+      <w:r>
+        <w:t xml:space="preserve">llo </w:t>
+      </w:r>
+      <w:r>
+        <w:t>“</w:t>
+      </w:r>
+      <w:proofErr w:type="spellStart"/>
+      <w:r>
+        <w:rPr>
+          <w:i/>
+        </w:rPr>
+        <w:t>heap</w:t>
+      </w:r>
+      <w:proofErr w:type="spellEnd"/>
+      <w:r>
+        <w:t>”</w:t>
+      </w:r>
+      <w:r>
+        <w:t xml:space="preserve"> prima di occuparla nuovament</w:t>
+      </w:r>
+      <w:bookmarkStart w:id="1" w:name="_GoBack"/>
+      <w:bookmarkEnd w:id="1"/>
+      <w:r>
+        <w:t>e con un nuovo array di valori.</w:t>
+      </w:r>
+    </w:p>
+    <w:p>
+      <w:pPr>
+        <w:pStyle w:val="Titolo2"/>
+      </w:pPr>
+      <w:r>
+        <w:t>PROGRAMMA</w:t>
+      </w:r>
+    </w:p>
+    <w:p>
+      <w:r>
+        <w:t xml:space="preserve">Il programma si avvia nel </w:t>
+      </w:r>
+      <w:proofErr w:type="spellStart"/>
+      <w:r>
+        <w:rPr>
+          <w:b/>
+        </w:rPr>
+        <w:t>main.c</w:t>
+      </w:r>
+      <w:proofErr w:type="spellEnd"/>
+      <w:r>
+        <w:t xml:space="preserve"> che è il</w:t>
+      </w:r>
+      <w:r>
+        <w:t xml:space="preserve"> p</w:t>
+      </w:r>
+      <w:r>
+        <w:t>unto d’ingress</w:t>
+      </w:r>
+      <w:r>
+        <w:t>o</w:t>
+      </w:r>
+      <w:r>
+        <w:t xml:space="preserve">. </w:t>
+      </w:r>
+      <w:r>
+        <w:t>Esso r</w:t>
+      </w:r>
+      <w:r>
+        <w:t xml:space="preserve">ichiama il caricamento dei dizionari all’avvio e gestisce gli inserimenti dell’utente andando poi a richiamare </w:t>
+      </w:r>
+      <w:r>
+        <w:t xml:space="preserve">le funzioni per </w:t>
+      </w:r>
+      <w:r>
+        <w:t xml:space="preserve">la valutazione del testo, </w:t>
+      </w:r>
+      <w:r>
+        <w:t xml:space="preserve">le funzioni per la modifica dei dizionari </w:t>
+      </w:r>
+      <w:r>
+        <w:t>o la chiusura del programma.</w:t>
+      </w:r>
+    </w:p>
+    <w:p>
+      <w:pPr>
+        <w:pStyle w:val="Titolo2"/>
+      </w:pPr>
+      <w:r>
+        <w:t>MODULI</w:t>
+      </w:r>
+      <w:r>
+        <w:tab/>
+      </w:r>
+    </w:p>
+    <w:p>
+      <w:r>
+        <w:t>Per rendere più leggibile il software è stato organizzato in moduli suddivisi per macro</w:t>
+      </w:r>
+      <w:r>
+        <w:t>-</w:t>
+      </w:r>
+      <w:r>
+        <w:t xml:space="preserve">funzionalità. </w:t>
+      </w:r>
+      <w:r>
+        <w:t>Ogni modulo ha un file di interfaccia *.h che espone solo le funzioni necessarie. Gli altri metodi e variabili non necessarie dall’esterno del modulo, sono incapsulate non esponendole ne</w:t>
+      </w:r>
+      <w:r>
+        <w:t>i</w:t>
+      </w:r>
+      <w:r>
+        <w:t xml:space="preserve"> file di interfaccia e semplificando così l’utilizzo del modulo stesso. </w:t>
+      </w:r>
+      <w:r>
+        <w:t>Di seguito vengono elencati ed illustrati i principali</w:t>
+      </w:r>
+      <w:r>
+        <w:t xml:space="preserve"> moduli</w:t>
+      </w:r>
+      <w:r>
+        <w:t>:</w:t>
+      </w:r>
+    </w:p>
+    <w:p>
+      <w:r>
+        <w:rPr>
+          <w:b/>
+        </w:rPr>
+        <w:t>common</w:t>
+      </w:r>
+      <w:r>
+        <w:tab/>
+      </w:r>
+      <w:r>
+        <w:t>C</w:t>
+      </w:r>
+      <w:r>
+        <w:t>ontiene funzionalità comuni che possono essere utilizzate in qualsiasi parte del programma.</w:t>
+      </w:r>
+    </w:p>
+    <w:p>
+      <w:proofErr w:type="spellStart"/>
+      <w:r>
+        <w:rPr>
+          <w:b/>
+        </w:rPr>
+        <w:t>fileAccess</w:t>
+      </w:r>
+      <w:proofErr w:type="spellEnd"/>
+      <w:r>
+        <w:tab/>
+      </w:r>
+      <w:r>
+        <w:t>M</w:t>
+      </w:r>
+      <w:r>
+        <w:t>odulo di accesso ai file. L’implementazione contiene funzioni di lettura / scrittura da file di testo esterni.</w:t>
+      </w:r>
+    </w:p>
+    <w:p>
+      <w:r>
+        <w:rPr>
+          <w:b/>
+        </w:rPr>
+        <w:t>sentiment</w:t>
+      </w:r>
+      <w:r>
+        <w:tab/>
+      </w:r>
+      <w:r>
+        <w:t>M</w:t>
+      </w:r>
+      <w:r>
+        <w:t xml:space="preserve">odulo </w:t>
+      </w:r>
+      <w:r>
+        <w:t>per la</w:t>
+      </w:r>
+      <w:r>
+        <w:t xml:space="preserve"> valutazione del sentiment di una frase.</w:t>
+      </w:r>
+      <w:r>
+        <w:t xml:space="preserve"> Espone la funzione di valutazione del sentiment della frase chiamata “</w:t>
+      </w:r>
+      <w:proofErr w:type="spellStart"/>
+      <w:r>
+        <w:rPr>
+          <w:b/>
+        </w:rPr>
+        <w:t>LaunchSentimentAnalysis</w:t>
+      </w:r>
+      <w:proofErr w:type="spellEnd"/>
+      <w:r>
+        <w:t xml:space="preserve">”. In questo modulo viene anche definita la struttura </w:t>
+      </w:r>
+      <w:r>
+        <w:lastRenderedPageBreak/>
+        <w:t>“</w:t>
+      </w:r>
+      <w:proofErr w:type="spellStart"/>
+      <w:r>
+        <w:rPr>
+          <w:i/>
+        </w:rPr>
+        <w:t>WordEvaluation</w:t>
+      </w:r>
+      <w:proofErr w:type="spellEnd"/>
+      <w:r>
+        <w:rPr>
+          <w:i/>
+        </w:rPr>
+        <w:t>”</w:t>
+      </w:r>
+      <w:r>
+        <w:t xml:space="preserve"> che viene utilizzata per salvare una parola trovata, numero di caratteri corrispondenti e percentuale di corrispondenza.</w:t>
+      </w:r>
+    </w:p>
+    <w:p>
+      <w:proofErr w:type="spellStart"/>
+      <w:r>
+        <w:rPr>
+          <w:b/>
+        </w:rPr>
+        <w:t>vocabulary</w:t>
+      </w:r>
+      <w:proofErr w:type="spellEnd"/>
+      <w:r>
+        <w:tab/>
+        <w:t xml:space="preserve">Modulo contenente la gestione dei vocabolari e la loro esposizione alle altre parti del programma. </w:t>
+      </w:r>
+      <w:r>
         <w:br/>
-        <w:t xml:space="preserve">Una volta effettuata l’allocazione si leggono i file </w:t>
+        <w:t>Le funzionalità disponibili sono:</w:t>
+      </w:r>
+      <w:r>
+        <w:br/>
+        <w:t>-modifica del contenuto dei vocabolari tramite la funzione “</w:t>
       </w:r>
       <w:proofErr w:type="spellStart"/>
       <w:r>
-        <w:t>txt</w:t>
+        <w:rPr>
+          <w:i/>
+        </w:rPr>
+        <w:t>LaunchVocabularyEditing</w:t>
       </w:r>
       <w:proofErr w:type="spellEnd"/>
       <w:r>
-        <w:t xml:space="preserve"> dei dizionari e si popolano gli array. La free della memoria viene effettuata sulla modifica dei dizionari perché in questo modo andiamo a liberare la memoria </w:t>
-      </w:r>
-      <w:r>
-        <w:t xml:space="preserve">dello </w:t>
+        <w:t>”. Esso riceve in ingresso la frase (</w:t>
+      </w:r>
+      <w:r>
+        <w:rPr>
+          <w:i/>
+        </w:rPr>
+        <w:t>statement</w:t>
+      </w:r>
+      <w:r>
+        <w:t xml:space="preserve">) e la stringa per lo </w:t>
       </w:r>
       <w:proofErr w:type="spellStart"/>
       <w:r>
-        <w:t>heap</w:t>
+        <w:t>splittaggio</w:t>
       </w:r>
       <w:proofErr w:type="spellEnd"/>
       <w:r>
-        <w:t xml:space="preserve"> prima di occuparla nuovamente con un nuovo array di valori.</w:t>
+        <w:t xml:space="preserve"> tra parola e attributo positivo/neutro/negativo (</w:t>
+      </w:r>
+      <w:proofErr w:type="spellStart"/>
+      <w:r>
+        <w:rPr>
+          <w:i/>
+        </w:rPr>
+        <w:t>vocabEditSplitter</w:t>
+      </w:r>
+      <w:proofErr w:type="spellEnd"/>
+      <w:r>
+        <w:t>).</w:t>
+      </w:r>
+      <w:r>
+        <w:br/>
+        <w:t>-verifica se una parola è contenuta nel dizionario delle negazioni tramite “</w:t>
+      </w:r>
+      <w:proofErr w:type="spellStart"/>
+      <w:r>
+        <w:rPr>
+          <w:i/>
+        </w:rPr>
+        <w:t>NegationVocabularyContains</w:t>
+      </w:r>
+      <w:proofErr w:type="spellEnd"/>
+      <w:r>
+        <w:rPr>
+          <w:i/>
+        </w:rPr>
+        <w:t>”</w:t>
+      </w:r>
+      <w:r>
+        <w:t xml:space="preserve"> </w:t>
+      </w:r>
+      <w:r>
+        <w:br/>
+        <w:t>-caricamento in memoria dei dizionari tramite funzione “</w:t>
+      </w:r>
+      <w:proofErr w:type="spellStart"/>
+      <w:r>
+        <w:rPr>
+          <w:i/>
+        </w:rPr>
+        <w:t>LoadAllVocabularies</w:t>
+      </w:r>
+      <w:proofErr w:type="spellEnd"/>
+      <w:r>
+        <w:t>”</w:t>
+      </w:r>
+      <w:r>
+        <w:br/>
+        <w:t>-liberazione della memoria dedicata ai dizionari tramite funzione “</w:t>
+      </w:r>
+      <w:proofErr w:type="spellStart"/>
+      <w:r>
+        <w:rPr>
+          <w:i/>
+        </w:rPr>
+        <w:t>FreeAllVocabularies</w:t>
+      </w:r>
+      <w:proofErr w:type="spellEnd"/>
+      <w:r>
+        <w:t>”</w:t>
       </w:r>
     </w:p>
     <w:p>
@@ -766,13 +1306,7 @@
         <w:jc w:val="both"/>
       </w:pPr>
       <w:r>
-        <w:t xml:space="preserve">I dizionari </w:t>
-      </w:r>
-      <w:r>
-        <w:t xml:space="preserve">positivi e negativi </w:t>
-      </w:r>
-      <w:r>
-        <w:t>sono stati reperiti da questo sito:</w:t>
+        <w:t>I dizionari positivi e negativi sono stati reperiti da questo sito:</w:t>
       </w:r>
     </w:p>
     <w:p>
@@ -815,335 +1349,7 @@
         <w:t xml:space="preserve"> ed inseriti nella cartella Data del software.</w:t>
       </w:r>
     </w:p>
-    <w:p>
-      <w:pPr>
-        <w:pStyle w:val="Titolo2"/>
-      </w:pPr>
-      <w:r>
-        <w:t>PROGRAMMA</w:t>
-      </w:r>
-    </w:p>
-    <w:p>
-      <w:r>
-        <w:t xml:space="preserve">Il programma si avvia nel </w:t>
-      </w:r>
-      <w:proofErr w:type="spellStart"/>
-      <w:r>
-        <w:rPr>
-          <w:b/>
-        </w:rPr>
-        <w:t>main.c</w:t>
-      </w:r>
-      <w:proofErr w:type="spellEnd"/>
-      <w:r>
-        <w:t xml:space="preserve"> che è il</w:t>
-      </w:r>
-      <w:r>
-        <w:t xml:space="preserve"> p</w:t>
-      </w:r>
-      <w:r>
-        <w:t>unto d’ingress</w:t>
-      </w:r>
-      <w:r>
-        <w:t>o</w:t>
-      </w:r>
-      <w:r>
-        <w:t xml:space="preserve">. </w:t>
-      </w:r>
-      <w:r>
-        <w:t>Esso r</w:t>
-      </w:r>
-      <w:r>
-        <w:t xml:space="preserve">ichiama il caricamento dei dizionari all’avvio e gestisce gli inserimenti dell’utente andando poi a richiamare </w:t>
-      </w:r>
-      <w:r>
-        <w:t xml:space="preserve">le funzioni per </w:t>
-      </w:r>
-      <w:r>
-        <w:t xml:space="preserve">la valutazione del testo, </w:t>
-      </w:r>
-      <w:r>
-        <w:t xml:space="preserve">le funzioni per la modifica dei dizionari </w:t>
-      </w:r>
-      <w:r>
-        <w:t>o la chiusura del programma.</w:t>
-      </w:r>
-    </w:p>
-    <w:p>
-      <w:pPr>
-        <w:pStyle w:val="Titolo2"/>
-      </w:pPr>
-      <w:r>
-        <w:t>MODULI</w:t>
-      </w:r>
-      <w:r>
-        <w:tab/>
-      </w:r>
-    </w:p>
-    <w:p>
-      <w:r>
-        <w:t>Per rendere più leggibile il software è stato organizzato in moduli suddivisi per macro</w:t>
-      </w:r>
-      <w:r>
-        <w:t>-</w:t>
-      </w:r>
-      <w:r>
-        <w:t xml:space="preserve">funzionalità. </w:t>
-      </w:r>
-      <w:r>
-        <w:t>Ogni modulo ha un file di interfaccia *.h che espone solo le funzioni necessarie. Gli altri metodi e variabili non necessarie dall’esterno del modulo, sono incapsulate non esponendole ne</w:t>
-      </w:r>
-      <w:r>
-        <w:t>i</w:t>
-      </w:r>
-      <w:r>
-        <w:t xml:space="preserve"> file di interfaccia e semplificando così l’utilizzo del modulo stesso. </w:t>
-      </w:r>
-      <w:r>
-        <w:t>Di seguito vengono elencati ed illustrati i principali</w:t>
-      </w:r>
-      <w:r>
-        <w:t xml:space="preserve"> moduli</w:t>
-      </w:r>
-      <w:r>
-        <w:t>:</w:t>
-      </w:r>
-    </w:p>
-    <w:p>
-      <w:r>
-        <w:rPr>
-          <w:b/>
-        </w:rPr>
-        <w:t>common</w:t>
-      </w:r>
-      <w:r>
-        <w:tab/>
-      </w:r>
-      <w:r>
-        <w:t>C</w:t>
-      </w:r>
-      <w:r>
-        <w:t>ontiene funzionalità comuni che possono essere utilizzate in qualsiasi parte del programma.</w:t>
-      </w:r>
-    </w:p>
-    <w:p>
-      <w:proofErr w:type="spellStart"/>
-      <w:r>
-        <w:rPr>
-          <w:b/>
-        </w:rPr>
-        <w:t>fileAccess</w:t>
-      </w:r>
-      <w:proofErr w:type="spellEnd"/>
-      <w:r>
-        <w:tab/>
-      </w:r>
-      <w:r>
-        <w:t>M</w:t>
-      </w:r>
-      <w:r>
-        <w:t>odulo di accesso ai file. L’implementazione contiene funzioni di lettura / scrittura da file di testo esterni.</w:t>
-      </w:r>
-    </w:p>
-    <w:p>
-      <w:r>
-        <w:rPr>
-          <w:b/>
-        </w:rPr>
-        <w:lastRenderedPageBreak/>
-        <w:t>sentiment</w:t>
-      </w:r>
-      <w:r>
-        <w:tab/>
-      </w:r>
-      <w:r>
-        <w:t>M</w:t>
-      </w:r>
-      <w:r>
-        <w:t xml:space="preserve">odulo </w:t>
-      </w:r>
-      <w:r>
-        <w:t>per la</w:t>
-      </w:r>
-      <w:r>
-        <w:t xml:space="preserve"> valutazione del sentiment di una frase.</w:t>
-      </w:r>
-      <w:r>
-        <w:t xml:space="preserve"> Espone la funzione di valutazione del sentiment della frase chiamata “</w:t>
-      </w:r>
-      <w:proofErr w:type="spellStart"/>
-      <w:r>
-        <w:rPr>
-          <w:b/>
-        </w:rPr>
-        <w:t>LaunchSentimentAnalysis</w:t>
-      </w:r>
-      <w:proofErr w:type="spellEnd"/>
-      <w:r>
-        <w:t>”. In questo modulo viene anche definita la struttura “</w:t>
-      </w:r>
-      <w:proofErr w:type="spellStart"/>
-      <w:r>
-        <w:rPr>
-          <w:i/>
-        </w:rPr>
-        <w:t>WordEvaluation</w:t>
-      </w:r>
-      <w:proofErr w:type="spellEnd"/>
-      <w:r>
-        <w:rPr>
-          <w:i/>
-        </w:rPr>
-        <w:t>”</w:t>
-      </w:r>
-      <w:r>
-        <w:t xml:space="preserve"> che viene utilizzata per salvare una parola trovata, numero di caratteri corrispondenti e percentuale di cor</w:t>
-      </w:r>
-      <w:bookmarkStart w:id="1" w:name="_GoBack"/>
-      <w:bookmarkEnd w:id="1"/>
-      <w:r>
-        <w:t>rispondenza.</w:t>
-      </w:r>
-    </w:p>
-    <w:p>
-      <w:proofErr w:type="spellStart"/>
-      <w:r>
-        <w:rPr>
-          <w:b/>
-        </w:rPr>
-        <w:t>vocabulary</w:t>
-      </w:r>
-      <w:proofErr w:type="spellEnd"/>
-      <w:r>
-        <w:tab/>
-        <w:t xml:space="preserve">Modulo contenente la gestione dei vocabolari e la loro esposizione alle altre parti del programma. </w:t>
-      </w:r>
-      <w:r>
-        <w:br/>
-        <w:t>Le funzionalità disponibili sono:</w:t>
-      </w:r>
-      <w:r>
-        <w:br/>
-        <w:t>-modifica del contenuto dei vocabolari tramite la funzione “</w:t>
-      </w:r>
-      <w:proofErr w:type="spellStart"/>
-      <w:r>
-        <w:rPr>
-          <w:i/>
-        </w:rPr>
-        <w:t>LaunchVocabularyEditing</w:t>
-      </w:r>
-      <w:proofErr w:type="spellEnd"/>
-      <w:r>
-        <w:t>”. Esso riceve in ingresso la frase (</w:t>
-      </w:r>
-      <w:r>
-        <w:rPr>
-          <w:i/>
-        </w:rPr>
-        <w:t>statement</w:t>
-      </w:r>
-      <w:r>
-        <w:t xml:space="preserve">) e la stringa per lo </w:t>
-      </w:r>
-      <w:proofErr w:type="spellStart"/>
-      <w:r>
-        <w:t>splittaggio</w:t>
-      </w:r>
-      <w:proofErr w:type="spellEnd"/>
-      <w:r>
-        <w:t xml:space="preserve"> tra parola e attributo positivo/neutro/negativo (</w:t>
-      </w:r>
-      <w:proofErr w:type="spellStart"/>
-      <w:r>
-        <w:rPr>
-          <w:i/>
-        </w:rPr>
-        <w:t>vocabEditSplitter</w:t>
-      </w:r>
-      <w:proofErr w:type="spellEnd"/>
-      <w:r>
-        <w:t>).</w:t>
-      </w:r>
-      <w:r>
-        <w:br/>
-        <w:t>-verifica se una parola è contenuta nel dizionario delle negazioni tramite “</w:t>
-      </w:r>
-      <w:proofErr w:type="spellStart"/>
-      <w:r>
-        <w:rPr>
-          <w:i/>
-        </w:rPr>
-        <w:t>NegationVocabularyContains</w:t>
-      </w:r>
-      <w:proofErr w:type="spellEnd"/>
-      <w:r>
-        <w:rPr>
-          <w:i/>
-        </w:rPr>
-        <w:t>”</w:t>
-      </w:r>
-      <w:r>
-        <w:t xml:space="preserve"> </w:t>
-      </w:r>
-      <w:r>
-        <w:br/>
-        <w:t>-caricamento in memoria dei dizionari tramite funzione “</w:t>
-      </w:r>
-      <w:proofErr w:type="spellStart"/>
-      <w:r>
-        <w:rPr>
-          <w:i/>
-        </w:rPr>
-        <w:t>LoadAllVocabularies</w:t>
-      </w:r>
-      <w:proofErr w:type="spellEnd"/>
-      <w:r>
-        <w:t>”</w:t>
-      </w:r>
-      <w:r>
-        <w:br/>
-        <w:t>-liberazione della memoria dedicata ai dizionari tramite funzione “</w:t>
-      </w:r>
-      <w:proofErr w:type="spellStart"/>
-      <w:r>
-        <w:rPr>
-          <w:i/>
-        </w:rPr>
-        <w:t>FreeAllVocabularies</w:t>
-      </w:r>
-      <w:proofErr w:type="spellEnd"/>
-      <w:r>
-        <w:t>”</w:t>
-      </w:r>
-    </w:p>
     <w:p/>
-    <w:p>
-      <w:r>
-        <w:br/>
-        <w:t>Espone i metodi per il caricamento in memoria dei dizionari</w:t>
-      </w:r>
-    </w:p>
-    <w:p/>
-    <w:p>
-      <w:pPr>
-        <w:rPr>
-          <w:rFonts w:ascii="Consolas" w:eastAsia="Times New Roman" w:hAnsi="Consolas" w:cs="Times New Roman"/>
-          <w:color w:val="D4D4D4"/>
-          <w:sz w:val="21"/>
-          <w:szCs w:val="21"/>
-          <w:lang w:eastAsia="it-IT"/>
-        </w:rPr>
-      </w:pPr>
-    </w:p>
-    <w:p/>
-    <w:p/>
-    <w:p/>
-    <w:p>
-      <w:r>
-        <w:t xml:space="preserve"> </w:t>
-      </w:r>
-    </w:p>
     <w:sectPr>
       <w:pgSz w:w="11906" w:h="16838"/>
       <w:pgMar w:top="1417" w:right="1134" w:bottom="1134" w:left="1134" w:header="708" w:footer="708" w:gutter="0"/>

</xml_diff>